<commit_message>
latest update after presentation
</commit_message>
<xml_diff>
--- a/ARapp/Print or open these LibrARy photos/Ski LibrARy print.docx
+++ b/ARapp/Print or open these LibrARy photos/Ski LibrARy print.docx
@@ -35,21 +35,22 @@
         <w:t>SKIING TIPS</w:t>
       </w:r>
     </w:p>
+    <w:p/>
     <w:p>
       <w:r>
         <w:rPr>
           <w:noProof/>
         </w:rPr>
         <w:drawing>
-          <wp:anchor distT="0" distB="0" distL="114300" distR="114300" simplePos="0" relativeHeight="251674624" behindDoc="0" locked="0" layoutInCell="1" allowOverlap="1" wp14:anchorId="7629082E" wp14:editId="67F06EB4">
+          <wp:anchor distT="0" distB="0" distL="114300" distR="114300" simplePos="0" relativeHeight="251674624" behindDoc="0" locked="0" layoutInCell="1" allowOverlap="1" wp14:anchorId="7629082E" wp14:editId="44D2446B">
             <wp:simplePos x="0" y="0"/>
             <wp:positionH relativeFrom="margin">
-              <wp:posOffset>-2982</wp:posOffset>
+              <wp:align>left</wp:align>
             </wp:positionH>
             <wp:positionV relativeFrom="paragraph">
-              <wp:posOffset>288041</wp:posOffset>
+              <wp:posOffset>8255</wp:posOffset>
             </wp:positionV>
-            <wp:extent cx="3602736" cy="1168580"/>
+            <wp:extent cx="3602355" cy="1168400"/>
             <wp:effectExtent l="0" t="0" r="0" b="0"/>
             <wp:wrapNone/>
             <wp:docPr id="4" name="Picture 4" descr="Calendar&#10;&#10;Description automatically generated"/>
@@ -81,7 +82,7 @@
                   <pic:spPr bwMode="auto">
                     <a:xfrm>
                       <a:off x="0" y="0"/>
-                      <a:ext cx="3602736" cy="1168580"/>
+                      <a:ext cx="3602355" cy="1168400"/>
                     </a:xfrm>
                     <a:prstGeom prst="rect">
                       <a:avLst/>
@@ -103,8 +104,6 @@
           </wp:anchor>
         </w:drawing>
       </w:r>
-    </w:p>
-    <w:p>
       <w:r>
         <w:rPr>
           <w:noProof/>
@@ -198,6 +197,73 @@
           <w:noProof/>
         </w:rPr>
         <w:drawing>
+          <wp:anchor distT="0" distB="0" distL="114300" distR="114300" simplePos="0" relativeHeight="251677696" behindDoc="0" locked="0" layoutInCell="1" allowOverlap="1" wp14:anchorId="6C8C73C2" wp14:editId="53518F1C">
+            <wp:simplePos x="0" y="0"/>
+            <wp:positionH relativeFrom="column">
+              <wp:posOffset>6314440</wp:posOffset>
+            </wp:positionH>
+            <wp:positionV relativeFrom="paragraph">
+              <wp:posOffset>181610</wp:posOffset>
+            </wp:positionV>
+            <wp:extent cx="3602736" cy="1645250"/>
+            <wp:effectExtent l="0" t="0" r="0" b="0"/>
+            <wp:wrapNone/>
+            <wp:docPr id="5" name="Picture 5" descr="Calendar&#10;&#10;Description automatically generated"/>
+            <wp:cNvGraphicFramePr>
+              <a:graphicFrameLocks xmlns:a="http://schemas.openxmlformats.org/drawingml/2006/main" noChangeAspect="1"/>
+            </wp:cNvGraphicFramePr>
+            <a:graphic xmlns:a="http://schemas.openxmlformats.org/drawingml/2006/main">
+              <a:graphicData uri="http://schemas.openxmlformats.org/drawingml/2006/picture">
+                <pic:pic xmlns:pic="http://schemas.openxmlformats.org/drawingml/2006/picture">
+                  <pic:nvPicPr>
+                    <pic:cNvPr id="5" name="Picture 5" descr="Calendar&#10;&#10;Description automatically generated"/>
+                    <pic:cNvPicPr>
+                      <a:picLocks noChangeAspect="1" noChangeArrowheads="1"/>
+                    </pic:cNvPicPr>
+                  </pic:nvPicPr>
+                  <pic:blipFill>
+                    <a:blip r:embed="rId6" cstate="print">
+                      <a:extLst>
+                        <a:ext uri="{28A0092B-C50C-407E-A947-70E740481C1C}">
+                          <a14:useLocalDpi xmlns:a14="http://schemas.microsoft.com/office/drawing/2010/main" val="0"/>
+                        </a:ext>
+                      </a:extLst>
+                    </a:blip>
+                    <a:srcRect/>
+                    <a:stretch>
+                      <a:fillRect/>
+                    </a:stretch>
+                  </pic:blipFill>
+                  <pic:spPr bwMode="auto">
+                    <a:xfrm>
+                      <a:off x="0" y="0"/>
+                      <a:ext cx="3602736" cy="1645250"/>
+                    </a:xfrm>
+                    <a:prstGeom prst="rect">
+                      <a:avLst/>
+                    </a:prstGeom>
+                    <a:noFill/>
+                    <a:ln>
+                      <a:noFill/>
+                    </a:ln>
+                  </pic:spPr>
+                </pic:pic>
+              </a:graphicData>
+            </a:graphic>
+            <wp14:sizeRelH relativeFrom="margin">
+              <wp14:pctWidth>0</wp14:pctWidth>
+            </wp14:sizeRelH>
+            <wp14:sizeRelV relativeFrom="margin">
+              <wp14:pctHeight>0</wp14:pctHeight>
+            </wp14:sizeRelV>
+          </wp:anchor>
+        </w:drawing>
+      </w:r>
+      <w:r>
+        <w:rPr>
+          <w:noProof/>
+        </w:rPr>
+        <w:drawing>
           <wp:anchor distT="0" distB="0" distL="114300" distR="114300" simplePos="0" relativeHeight="251676672" behindDoc="0" locked="0" layoutInCell="1" allowOverlap="1" wp14:anchorId="6D65FB44" wp14:editId="0C4C6117">
             <wp:simplePos x="0" y="0"/>
             <wp:positionH relativeFrom="column">
@@ -223,7 +289,7 @@
                     </pic:cNvPicPr>
                   </pic:nvPicPr>
                   <pic:blipFill>
-                    <a:blip r:embed="rId6" cstate="print">
+                    <a:blip r:embed="rId7" cstate="print">
                       <a:extLst>
                         <a:ext uri="{28A0092B-C50C-407E-A947-70E740481C1C}">
                           <a14:useLocalDpi xmlns:a14="http://schemas.microsoft.com/office/drawing/2010/main" val="0"/>
@@ -261,75 +327,7 @@
         </w:drawing>
       </w:r>
     </w:p>
-    <w:p>
-      <w:r>
-        <w:rPr>
-          <w:noProof/>
-        </w:rPr>
-        <w:drawing>
-          <wp:anchor distT="0" distB="0" distL="114300" distR="114300" simplePos="0" relativeHeight="251677696" behindDoc="0" locked="0" layoutInCell="1" allowOverlap="1" wp14:anchorId="6C8C73C2" wp14:editId="7936A8DF">
-            <wp:simplePos x="0" y="0"/>
-            <wp:positionH relativeFrom="column">
-              <wp:posOffset>6340337</wp:posOffset>
-            </wp:positionH>
-            <wp:positionV relativeFrom="paragraph">
-              <wp:posOffset>48508</wp:posOffset>
-            </wp:positionV>
-            <wp:extent cx="3602736" cy="1645250"/>
-            <wp:effectExtent l="0" t="0" r="0" b="0"/>
-            <wp:wrapNone/>
-            <wp:docPr id="5" name="Picture 5" descr="Calendar&#10;&#10;Description automatically generated"/>
-            <wp:cNvGraphicFramePr>
-              <a:graphicFrameLocks xmlns:a="http://schemas.openxmlformats.org/drawingml/2006/main" noChangeAspect="1"/>
-            </wp:cNvGraphicFramePr>
-            <a:graphic xmlns:a="http://schemas.openxmlformats.org/drawingml/2006/main">
-              <a:graphicData uri="http://schemas.openxmlformats.org/drawingml/2006/picture">
-                <pic:pic xmlns:pic="http://schemas.openxmlformats.org/drawingml/2006/picture">
-                  <pic:nvPicPr>
-                    <pic:cNvPr id="5" name="Picture 5" descr="Calendar&#10;&#10;Description automatically generated"/>
-                    <pic:cNvPicPr>
-                      <a:picLocks noChangeAspect="1" noChangeArrowheads="1"/>
-                    </pic:cNvPicPr>
-                  </pic:nvPicPr>
-                  <pic:blipFill>
-                    <a:blip r:embed="rId7" cstate="print">
-                      <a:extLst>
-                        <a:ext uri="{28A0092B-C50C-407E-A947-70E740481C1C}">
-                          <a14:useLocalDpi xmlns:a14="http://schemas.microsoft.com/office/drawing/2010/main" val="0"/>
-                        </a:ext>
-                      </a:extLst>
-                    </a:blip>
-                    <a:srcRect/>
-                    <a:stretch>
-                      <a:fillRect/>
-                    </a:stretch>
-                  </pic:blipFill>
-                  <pic:spPr bwMode="auto">
-                    <a:xfrm>
-                      <a:off x="0" y="0"/>
-                      <a:ext cx="3602736" cy="1645250"/>
-                    </a:xfrm>
-                    <a:prstGeom prst="rect">
-                      <a:avLst/>
-                    </a:prstGeom>
-                    <a:noFill/>
-                    <a:ln>
-                      <a:noFill/>
-                    </a:ln>
-                  </pic:spPr>
-                </pic:pic>
-              </a:graphicData>
-            </a:graphic>
-            <wp14:sizeRelH relativeFrom="margin">
-              <wp14:pctWidth>0</wp14:pctWidth>
-            </wp14:sizeRelH>
-            <wp14:sizeRelV relativeFrom="margin">
-              <wp14:pctHeight>0</wp14:pctHeight>
-            </wp14:sizeRelV>
-          </wp:anchor>
-        </w:drawing>
-      </w:r>
-    </w:p>
+    <w:p/>
     <w:p/>
     <w:p/>
     <w:p/>
@@ -978,6 +976,9 @@
     </w:p>
     <w:p>
       <w:r>
+        <w:rPr>
+          <w:noProof/>
+        </w:rPr>
         <w:drawing>
           <wp:anchor distT="0" distB="0" distL="114300" distR="114300" simplePos="0" relativeHeight="251670528" behindDoc="0" locked="0" layoutInCell="1" allowOverlap="1" wp14:anchorId="5772D0E2" wp14:editId="3A0523B2">
             <wp:simplePos x="0" y="0"/>
@@ -1035,6 +1036,9 @@
         </w:drawing>
       </w:r>
       <w:r>
+        <w:rPr>
+          <w:noProof/>
+        </w:rPr>
         <w:drawing>
           <wp:anchor distT="0" distB="0" distL="114300" distR="114300" simplePos="0" relativeHeight="251668480" behindDoc="0" locked="0" layoutInCell="1" allowOverlap="1" wp14:anchorId="65DC85E7" wp14:editId="6C5A828C">
             <wp:simplePos x="0" y="0"/>
@@ -1102,6 +1106,9 @@
     </w:p>
     <w:p>
       <w:r>
+        <w:rPr>
+          <w:noProof/>
+        </w:rPr>
         <w:drawing>
           <wp:anchor distT="0" distB="0" distL="114300" distR="114300" simplePos="0" relativeHeight="251672576" behindDoc="0" locked="0" layoutInCell="1" allowOverlap="1" wp14:anchorId="294D6AD6" wp14:editId="2DA1651D">
             <wp:simplePos x="0" y="0"/>
@@ -1159,6 +1166,9 @@
         </w:drawing>
       </w:r>
       <w:r>
+        <w:rPr>
+          <w:noProof/>
+        </w:rPr>
         <w:drawing>
           <wp:anchor distT="0" distB="0" distL="114300" distR="114300" simplePos="0" relativeHeight="251671552" behindDoc="0" locked="0" layoutInCell="1" allowOverlap="1" wp14:anchorId="78BF13E7" wp14:editId="5D3CE60A">
             <wp:simplePos x="0" y="0"/>
@@ -1216,6 +1226,9 @@
         </w:drawing>
       </w:r>
       <w:r>
+        <w:rPr>
+          <w:noProof/>
+        </w:rPr>
         <w:drawing>
           <wp:anchor distT="0" distB="0" distL="114300" distR="114300" simplePos="0" relativeHeight="251669504" behindDoc="0" locked="0" layoutInCell="1" allowOverlap="1" wp14:anchorId="3725B6C1" wp14:editId="26140E21">
             <wp:simplePos x="0" y="0"/>

</xml_diff>